<commit_message>
/ ‘clients/Ted Bowman/Acquia_ux_InfoSci MPS Project Proposal Form-feedback.docx’
</commit_message>
<xml_diff>
--- a/clients/Ted Bowman/Acquia_ux_InfoSci MPS Project Proposal Form-feedback.docx
+++ b/clients/Ted Bowman/Acquia_ux_InfoSci MPS Project Proposal Form-feedback.docx
@@ -554,17 +554,7 @@
                 <w:color w:val="222222"/>
                 <w:highlight w:val="white"/>
               </w:rPr>
-              <w:t xml:space="preserve"> by Dri</w:t>
-            </w:r>
-            <w:bookmarkStart w:id="3" w:name="_GoBack"/>
-            <w:bookmarkEnd w:id="3"/>
-            <w:r>
-              <w:rPr>
-                <w:rFonts w:asciiTheme="majorHAnsi" w:eastAsia="Arial" w:hAnsiTheme="majorHAnsi" w:cstheme="majorHAnsi"/>
-                <w:color w:val="222222"/>
-                <w:highlight w:val="white"/>
-              </w:rPr>
-              <w:t xml:space="preserve">es </w:t>
+              <w:t xml:space="preserve"> by Dries </w:t>
             </w:r>
             <w:proofErr w:type="spellStart"/>
             <w:r>
@@ -879,19 +869,44 @@
               <w:t>ment along with others in the Drupal community are currently developing an experimental module that will add a Layout builder to Drupal.</w:t>
             </w:r>
           </w:p>
+          <w:p>
+            <w:bookmarkStart w:id="3" w:name="_GoBack"/>
+            <w:bookmarkEnd w:id="3"/>
+          </w:p>
+          <w:p>
+            <w:r>
+              <w:t>Early prototype: https://youtu.be/Hx4EEzI7aNE</w:t>
+            </w:r>
+          </w:p>
           <w:p/>
           <w:p>
-            <w:r>
-              <w:t>Early prototype: https://youtu.be/Hx4EEzI7aNE</w:t>
-            </w:r>
-          </w:p>
-          <w:p/>
-          <w:p>
-            <w:r>
-              <w:t>This project will provide user experience testing and evaluation for th</w:t>
+            <w:commentRangeStart w:id="4"/>
+            <w:r>
+              <w:t xml:space="preserve">This project will </w:t>
+            </w:r>
+            <w:commentRangeStart w:id="5"/>
+            <w:r>
+              <w:t xml:space="preserve">provide user experience testing and evaluation </w:t>
+            </w:r>
+            <w:commentRangeEnd w:id="5"/>
+            <w:r>
+              <w:rPr>
+                <w:rStyle w:val="CommentReference"/>
+              </w:rPr>
+              <w:commentReference w:id="5"/>
+            </w:r>
+            <w:r>
+              <w:t>for th</w:t>
             </w:r>
             <w:r>
               <w:t>is Layout Builder.</w:t>
+            </w:r>
+            <w:commentRangeEnd w:id="4"/>
+            <w:r>
+              <w:rPr>
+                <w:rStyle w:val="CommentReference"/>
+              </w:rPr>
+              <w:commentReference w:id="4"/>
             </w:r>
           </w:p>
         </w:tc>
@@ -1029,12 +1044,12 @@
                 <w:b/>
               </w:rPr>
             </w:pPr>
-            <w:bookmarkStart w:id="4" w:name="3znysh7" w:colFirst="0" w:colLast="0"/>
-            <w:bookmarkStart w:id="5" w:name="2et92p0" w:colFirst="0" w:colLast="0"/>
-            <w:bookmarkStart w:id="6" w:name="3dy6vkm" w:colFirst="0" w:colLast="0"/>
-            <w:bookmarkEnd w:id="4"/>
-            <w:bookmarkEnd w:id="5"/>
+            <w:bookmarkStart w:id="6" w:name="3znysh7" w:colFirst="0" w:colLast="0"/>
+            <w:bookmarkStart w:id="7" w:name="2et92p0" w:colFirst="0" w:colLast="0"/>
+            <w:bookmarkStart w:id="8" w:name="3dy6vkm" w:colFirst="0" w:colLast="0"/>
             <w:bookmarkEnd w:id="6"/>
+            <w:bookmarkEnd w:id="7"/>
+            <w:bookmarkEnd w:id="8"/>
             <w:r>
               <w:rPr>
                 <w:b/>
@@ -1437,8 +1452,8 @@
               </w:rPr>
               <w:tab/>
             </w:r>
-            <w:bookmarkStart w:id="7" w:name="tyjcwt" w:colFirst="0" w:colLast="0"/>
-            <w:bookmarkEnd w:id="7"/>
+            <w:bookmarkStart w:id="9" w:name="tyjcwt" w:colFirst="0" w:colLast="0"/>
+            <w:bookmarkEnd w:id="9"/>
             <w:r>
               <w:rPr>
                 <w:b/>
@@ -1571,8 +1586,8 @@
               </w:rPr>
               <w:tab/>
             </w:r>
-            <w:bookmarkStart w:id="8" w:name="1t3h5sf" w:colFirst="0" w:colLast="0"/>
-            <w:bookmarkEnd w:id="8"/>
+            <w:bookmarkStart w:id="10" w:name="1t3h5sf" w:colFirst="0" w:colLast="0"/>
+            <w:bookmarkEnd w:id="10"/>
             <w:r>
               <w:rPr>
                 <w:b/>
@@ -1678,7 +1693,7 @@
               <w:lastRenderedPageBreak/>
               <w:t xml:space="preserve">Please send your completed project proposal to the MPS Project Coordinator: </w:t>
             </w:r>
-            <w:hyperlink r:id="rId8">
+            <w:hyperlink r:id="rId10">
               <w:r>
                 <w:rPr>
                   <w:b/>
@@ -1709,6 +1724,50 @@
     </w:sectPr>
   </w:body>
 </w:document>
+</file>
+
+<file path=word/comments.xml><?xml version="1.0" encoding="utf-8"?>
+<w:comments xmlns:wpc="http://schemas.microsoft.com/office/word/2010/wordprocessingCanvas" xmlns:cx="http://schemas.microsoft.com/office/drawing/2014/chartex" xmlns:mc="http://schemas.openxmlformats.org/markup-compatibility/2006" xmlns:o="urn:schemas-microsoft-com:office:office" xmlns:r="http://schemas.openxmlformats.org/officeDocument/2006/relationships" xmlns:m="http://schemas.openxmlformats.org/officeDocument/2006/math" xmlns:v="urn:schemas-microsoft-com:vml" xmlns:wp14="http://schemas.microsoft.com/office/word/2010/wordprocessingDrawing" xmlns:wp="http://schemas.openxmlformats.org/drawingml/2006/wordprocessingDrawing" xmlns:w10="urn:schemas-microsoft-com:office:word" xmlns:w="http://schemas.openxmlformats.org/wordprocessingml/2006/main" xmlns:w14="http://schemas.microsoft.com/office/word/2010/wordml" xmlns:w15="http://schemas.microsoft.com/office/word/2012/wordml" xmlns:w16se="http://schemas.microsoft.com/office/word/2015/wordml/symex" xmlns:wpg="http://schemas.microsoft.com/office/word/2010/wordprocessingGroup" xmlns:wpi="http://schemas.microsoft.com/office/word/2010/wordprocessingInk" xmlns:wne="http://schemas.microsoft.com/office/word/2006/wordml" xmlns:wps="http://schemas.microsoft.com/office/word/2010/wordprocessingShape" mc:Ignorable="w14 w15 w16se wp14">
+  <w:comment w:id="5" w:author="kjh235@cornell.edu" w:date="2017-12-13T11:00:00Z" w:initials="KJH">
+    <w:p>
+      <w:pPr>
+        <w:pStyle w:val="CommentText"/>
+      </w:pPr>
+      <w:r>
+        <w:rPr>
+          <w:rStyle w:val="CommentReference"/>
+        </w:rPr>
+        <w:annotationRef/>
+      </w:r>
+      <w:r>
+        <w:t>Is this all that they will be doing? User testing? I just want to make sure we capture everything. Or will they be designing prototypes.</w:t>
+      </w:r>
+    </w:p>
+  </w:comment>
+  <w:comment w:id="4" w:author="kjh235@cornell.edu" w:date="2017-12-13T10:59:00Z" w:initials="KJH">
+    <w:p>
+      <w:pPr>
+        <w:pStyle w:val="CommentText"/>
+      </w:pPr>
+      <w:r>
+        <w:rPr>
+          <w:rStyle w:val="CommentReference"/>
+        </w:rPr>
+        <w:annotationRef/>
+      </w:r>
+      <w:r>
+        <w:t>You may want to expand on this so that the students have a better idea of the end goal. When the project description is vague they have a tendency to pass on the project.</w:t>
+      </w:r>
+    </w:p>
+  </w:comment>
+</w:comments>
+</file>
+
+<file path=word/commentsExtended.xml><?xml version="1.0" encoding="utf-8"?>
+<w15:commentsEx xmlns:wpc="http://schemas.microsoft.com/office/word/2010/wordprocessingCanvas" xmlns:cx="http://schemas.microsoft.com/office/drawing/2014/chartex" xmlns:mc="http://schemas.openxmlformats.org/markup-compatibility/2006" xmlns:o="urn:schemas-microsoft-com:office:office" xmlns:r="http://schemas.openxmlformats.org/officeDocument/2006/relationships" xmlns:m="http://schemas.openxmlformats.org/officeDocument/2006/math" xmlns:v="urn:schemas-microsoft-com:vml" xmlns:wp14="http://schemas.microsoft.com/office/word/2010/wordprocessingDrawing" xmlns:wp="http://schemas.openxmlformats.org/drawingml/2006/wordprocessingDrawing" xmlns:w10="urn:schemas-microsoft-com:office:word" xmlns:w="http://schemas.openxmlformats.org/wordprocessingml/2006/main" xmlns:w14="http://schemas.microsoft.com/office/word/2010/wordml" xmlns:w15="http://schemas.microsoft.com/office/word/2012/wordml" xmlns:w16se="http://schemas.microsoft.com/office/word/2015/wordml/symex" xmlns:wpg="http://schemas.microsoft.com/office/word/2010/wordprocessingGroup" xmlns:wpi="http://schemas.microsoft.com/office/word/2010/wordprocessingInk" xmlns:wne="http://schemas.microsoft.com/office/word/2006/wordml" xmlns:wps="http://schemas.microsoft.com/office/word/2010/wordprocessingShape" mc:Ignorable="w14 w15 w16se wp14">
+  <w15:commentEx w15:paraId="1AAF7513" w15:done="0"/>
+  <w15:commentEx w15:paraId="4F60459A" w15:done="0"/>
+</w15:commentsEx>
 </file>
 
 <file path=word/numbering.xml><?xml version="1.0" encoding="utf-8"?>
@@ -1946,6 +2005,14 @@
     <w:abstractNumId w:val="0"/>
   </w:num>
 </w:numbering>
+</file>
+
+<file path=word/people.xml><?xml version="1.0" encoding="utf-8"?>
+<w15:people xmlns:wpc="http://schemas.microsoft.com/office/word/2010/wordprocessingCanvas" xmlns:cx="http://schemas.microsoft.com/office/drawing/2014/chartex" xmlns:mc="http://schemas.openxmlformats.org/markup-compatibility/2006" xmlns:o="urn:schemas-microsoft-com:office:office" xmlns:r="http://schemas.openxmlformats.org/officeDocument/2006/relationships" xmlns:m="http://schemas.openxmlformats.org/officeDocument/2006/math" xmlns:v="urn:schemas-microsoft-com:vml" xmlns:wp14="http://schemas.microsoft.com/office/word/2010/wordprocessingDrawing" xmlns:wp="http://schemas.openxmlformats.org/drawingml/2006/wordprocessingDrawing" xmlns:w10="urn:schemas-microsoft-com:office:word" xmlns:w="http://schemas.openxmlformats.org/wordprocessingml/2006/main" xmlns:w14="http://schemas.microsoft.com/office/word/2010/wordml" xmlns:w15="http://schemas.microsoft.com/office/word/2012/wordml" xmlns:w16se="http://schemas.microsoft.com/office/word/2015/wordml/symex" xmlns:wpg="http://schemas.microsoft.com/office/word/2010/wordprocessingGroup" xmlns:wpi="http://schemas.microsoft.com/office/word/2010/wordprocessingInk" xmlns:wne="http://schemas.microsoft.com/office/word/2006/wordml" xmlns:wps="http://schemas.microsoft.com/office/word/2010/wordprocessingShape" mc:Ignorable="w14 w15 w16se wp14">
+  <w15:person w15:author="kjh235@cornell.edu">
+    <w15:presenceInfo w15:providerId="None" w15:userId="kjh235@cornell.edu"/>
+  </w15:person>
+</w15:people>
 </file>
 
 <file path=word/styles.xml><?xml version="1.0" encoding="utf-8"?>
@@ -2526,6 +2593,88 @@
       </w:tblCellMar>
     </w:tblPr>
   </w:style>
+  <w:style w:type="character" w:styleId="CommentReference">
+    <w:name w:val="annotation reference"/>
+    <w:basedOn w:val="DefaultParagraphFont"/>
+    <w:uiPriority w:val="99"/>
+    <w:semiHidden/>
+    <w:unhideWhenUsed/>
+    <w:rsid w:val="004A01D6"/>
+    <w:rPr>
+      <w:sz w:val="16"/>
+      <w:szCs w:val="16"/>
+    </w:rPr>
+  </w:style>
+  <w:style w:type="paragraph" w:styleId="CommentText">
+    <w:name w:val="annotation text"/>
+    <w:basedOn w:val="Normal"/>
+    <w:link w:val="CommentTextChar"/>
+    <w:uiPriority w:val="99"/>
+    <w:semiHidden/>
+    <w:unhideWhenUsed/>
+    <w:rsid w:val="004A01D6"/>
+  </w:style>
+  <w:style w:type="character" w:customStyle="1" w:styleId="CommentTextChar">
+    <w:name w:val="Comment Text Char"/>
+    <w:basedOn w:val="DefaultParagraphFont"/>
+    <w:link w:val="CommentText"/>
+    <w:uiPriority w:val="99"/>
+    <w:semiHidden/>
+    <w:rsid w:val="004A01D6"/>
+  </w:style>
+  <w:style w:type="paragraph" w:styleId="CommentSubject">
+    <w:name w:val="annotation subject"/>
+    <w:basedOn w:val="CommentText"/>
+    <w:next w:val="CommentText"/>
+    <w:link w:val="CommentSubjectChar"/>
+    <w:uiPriority w:val="99"/>
+    <w:semiHidden/>
+    <w:unhideWhenUsed/>
+    <w:rsid w:val="004A01D6"/>
+    <w:rPr>
+      <w:b/>
+      <w:bCs/>
+    </w:rPr>
+  </w:style>
+  <w:style w:type="character" w:customStyle="1" w:styleId="CommentSubjectChar">
+    <w:name w:val="Comment Subject Char"/>
+    <w:basedOn w:val="CommentTextChar"/>
+    <w:link w:val="CommentSubject"/>
+    <w:uiPriority w:val="99"/>
+    <w:semiHidden/>
+    <w:rsid w:val="004A01D6"/>
+    <w:rPr>
+      <w:b/>
+      <w:bCs/>
+    </w:rPr>
+  </w:style>
+  <w:style w:type="paragraph" w:styleId="BalloonText">
+    <w:name w:val="Balloon Text"/>
+    <w:basedOn w:val="Normal"/>
+    <w:link w:val="BalloonTextChar"/>
+    <w:uiPriority w:val="99"/>
+    <w:semiHidden/>
+    <w:unhideWhenUsed/>
+    <w:rsid w:val="004A01D6"/>
+    <w:rPr>
+      <w:rFonts w:ascii="Segoe UI" w:hAnsi="Segoe UI" w:cs="Segoe UI"/>
+      <w:sz w:val="18"/>
+      <w:szCs w:val="18"/>
+    </w:rPr>
+  </w:style>
+  <w:style w:type="character" w:customStyle="1" w:styleId="BalloonTextChar">
+    <w:name w:val="Balloon Text Char"/>
+    <w:basedOn w:val="DefaultParagraphFont"/>
+    <w:link w:val="BalloonText"/>
+    <w:uiPriority w:val="99"/>
+    <w:semiHidden/>
+    <w:rsid w:val="004A01D6"/>
+    <w:rPr>
+      <w:rFonts w:ascii="Segoe UI" w:hAnsi="Segoe UI" w:cs="Segoe UI"/>
+      <w:sz w:val="18"/>
+      <w:szCs w:val="18"/>
+    </w:rPr>
+  </w:style>
 </w:styles>
 </file>
 

</xml_diff>